<commit_message>
Fixed issues with deliveries form submission and navbar toggler.
</commit_message>
<xml_diff>
--- a/static/deliveries.docx
+++ b/static/deliveries.docx
@@ -7,17 +7,7 @@
         <w:pStyle w:val="Heading1"/>
       </w:pPr>
       <w:r>
-        <w:t>Deliveres for 18/02/2021</w:t>
-      </w:r>
-    </w:p>
-    <w:p>
-      <w:r>
-        <w:t xml:space="preserve">Brian Binks </w:t>
-        <w:br/>
-        <w:t xml:space="preserve">12 Heather Street, CLONTARF  </w:t>
-        <w:br/>
-        <w:t>Mobile: 0456763832</w:t>
-        <w:br/>
+        <w:t>Deliveres for 19/02/2021</w:t>
       </w:r>
     </w:p>
     <w:sectPr>

</xml_diff>

<commit_message>
Implemented DVA number and fixed paths.
</commit_message>
<xml_diff>
--- a/static/deliveries.docx
+++ b/static/deliveries.docx
@@ -8,6 +8,36 @@
       </w:pPr>
       <w:r>
         <w:t>Deliveres for 19/02/2021</w:t>
+      </w:r>
+    </w:p>
+    <w:p>
+      <w:r>
+        <w:t xml:space="preserve">Brian Binks </w:t>
+        <w:br/>
+        <w:t xml:space="preserve">12 Heather Street, CLONTARF  </w:t>
+        <w:br/>
+        <w:t>Mobile: 0456763832</w:t>
+        <w:br/>
+      </w:r>
+    </w:p>
+    <w:p>
+      <w:r>
+        <w:t xml:space="preserve">Brian Binks </w:t>
+        <w:br/>
+        <w:t xml:space="preserve">12 Heather Street, CLONTARF  </w:t>
+        <w:br/>
+        <w:t>Mobile: 0456763832</w:t>
+        <w:br/>
+      </w:r>
+    </w:p>
+    <w:p>
+      <w:r>
+        <w:t xml:space="preserve">Brian Binks </w:t>
+        <w:br/>
+        <w:t xml:space="preserve">12 Heather Street, CLONTARF  </w:t>
+        <w:br/>
+        <w:t>Mobile: 0456763832</w:t>
+        <w:br/>
       </w:r>
     </w:p>
     <w:sectPr>

</xml_diff>

<commit_message>
Cleaned up, deleted blank page with phone consults
</commit_message>
<xml_diff>
--- a/static/deliveries.docx
+++ b/static/deliveries.docx
@@ -7,36 +7,14 @@
         <w:pStyle w:val="Heading1"/>
       </w:pPr>
       <w:r>
-        <w:t>Deliveres for 19/02/2021</w:t>
+        <w:t>Deliveres for 23/02/2021</w:t>
       </w:r>
     </w:p>
     <w:p>
       <w:r>
-        <w:t xml:space="preserve">Brian Binks </w:t>
+        <w:t xml:space="preserve">Lewis Luck </w:t>
         <w:br/>
-        <w:t xml:space="preserve">12 Heather Street, CLONTARF  </w:t>
-        <w:br/>
-        <w:t>Mobile: 0456763832</w:t>
-        <w:br/>
-      </w:r>
-    </w:p>
-    <w:p>
-      <w:r>
-        <w:t xml:space="preserve">Brian Binks </w:t>
-        <w:br/>
-        <w:t xml:space="preserve">12 Heather Street, CLONTARF  </w:t>
-        <w:br/>
-        <w:t>Mobile: 0456763832</w:t>
-        <w:br/>
-      </w:r>
-    </w:p>
-    <w:p>
-      <w:r>
-        <w:t xml:space="preserve">Brian Binks </w:t>
-        <w:br/>
-        <w:t xml:space="preserve">12 Heather Street, CLONTARF  </w:t>
-        <w:br/>
-        <w:t>Mobile: 0456763832</w:t>
+        <w:t xml:space="preserve">11 Heather Street, CLONTARF  </w:t>
         <w:br/>
       </w:r>
     </w:p>

</xml_diff>